<commit_message>
Tiny update to KUAR User Manual
</commit_message>
<xml_diff>
--- a/Documentation/CSC-Writing-Assignments/KUAR.UserManual.docx
+++ b/Documentation/CSC-Writing-Assignments/KUAR.UserManual.docx
@@ -110,7 +110,21 @@
           <w:sz w:val="24"/>
           <w:szCs w:val="24"/>
         </w:rPr>
-        <w:t>Augmented Reality  Activity:</w:t>
+        <w:t xml:space="preserve">Augmented </w:t>
+      </w:r>
+      <w:r>
+        <w:rPr>
+          <w:sz w:val="24"/>
+          <w:szCs w:val="24"/>
+        </w:rPr>
+        <w:t>Reality Activity</w:t>
+      </w:r>
+      <w:r>
+        <w:rPr>
+          <w:sz w:val="24"/>
+          <w:szCs w:val="24"/>
+        </w:rPr>
+        <w:t>:</w:t>
       </w:r>
     </w:p>
     <w:p>
@@ -140,7 +154,65 @@
           <w:sz w:val="24"/>
           <w:szCs w:val="24"/>
         </w:rPr>
-        <w:t xml:space="preserve"> on the screen. You can select the building by touching the screen when a building name is being displayed. This will take you to the information activity where information is displayed about each building.</w:t>
+        <w:t xml:space="preserve"> on the screen. You can select the building by touching </w:t>
+      </w:r>
+      <w:r>
+        <w:rPr>
+          <w:sz w:val="24"/>
+          <w:szCs w:val="24"/>
+        </w:rPr>
+        <w:t>anywhere on</w:t>
+      </w:r>
+      <w:r>
+        <w:rPr>
+          <w:sz w:val="24"/>
+          <w:szCs w:val="24"/>
+        </w:rPr>
+        <w:t xml:space="preserve"> screen when a building name is being displayed. This will take you to the information activity where information is displayed about each building.</w:t>
+      </w:r>
+      <w:r>
+        <w:rPr>
+          <w:sz w:val="24"/>
+          <w:szCs w:val="24"/>
+        </w:rPr>
+        <w:t xml:space="preserve"> Press the back button to return to the last activity. On the bottom right hand side of the screen, the</w:t>
+      </w:r>
+      <w:r>
+        <w:rPr>
+          <w:sz w:val="24"/>
+          <w:szCs w:val="24"/>
+        </w:rPr>
+        <w:t>re are two buttons. There is a H</w:t>
+      </w:r>
+      <w:r>
+        <w:rPr>
+          <w:sz w:val="24"/>
+          <w:szCs w:val="24"/>
+        </w:rPr>
+        <w:t xml:space="preserve">ome button, denoted with a house icon. </w:t>
+      </w:r>
+      <w:r>
+        <w:rPr>
+          <w:sz w:val="24"/>
+          <w:szCs w:val="24"/>
+        </w:rPr>
+        <w:t xml:space="preserve">This button brings you back to the main menu screen. </w:t>
+      </w:r>
+      <w:bookmarkStart w:id="0" w:name="_GoBack"/>
+      <w:bookmarkEnd w:id="0"/>
+      <w:r>
+        <w:rPr>
+          <w:sz w:val="24"/>
+          <w:szCs w:val="24"/>
+        </w:rPr>
+        <w:t xml:space="preserve">The other button is </w:t>
+      </w:r>
+      <w:r>
+        <w:rPr>
+          <w:sz w:val="24"/>
+          <w:szCs w:val="24"/>
+        </w:rPr>
+        <w:t>the Map Activity button. This brings you to the Map activity.</w:t>
       </w:r>
     </w:p>
     <w:p>
@@ -183,8 +255,6 @@
         </w:rPr>
         <w:t>Map Activity:</w:t>
       </w:r>
-      <w:bookmarkStart w:id="0" w:name="_GoBack"/>
-      <w:bookmarkEnd w:id="0"/>
     </w:p>
     <w:sectPr>
       <w:pgSz w:w="12240" w:h="15840"/>

</xml_diff>

<commit_message>
Added Lori's Portion of UserManual assignment
</commit_message>
<xml_diff>
--- a/Documentation/CSC-Writing-Assignments/KUAR.UserManual.docx
+++ b/Documentation/CSC-Writing-Assignments/KUAR.UserManual.docx
@@ -5,17 +5,19 @@
     <w:p>
       <w:pPr>
         <w:rPr>
+          <w:rFonts w:ascii="Times New Roman" w:hAnsi="Times New Roman" w:cs="Times New Roman"/>
           <w:b/>
-          <w:sz w:val="40"/>
-          <w:szCs w:val="40"/>
+          <w:sz w:val="24"/>
+          <w:szCs w:val="24"/>
           <w:u w:val="single"/>
         </w:rPr>
       </w:pPr>
       <w:r>
         <w:rPr>
+          <w:rFonts w:ascii="Times New Roman" w:hAnsi="Times New Roman" w:cs="Times New Roman"/>
           <w:b/>
-          <w:sz w:val="40"/>
-          <w:szCs w:val="40"/>
+          <w:sz w:val="24"/>
+          <w:szCs w:val="24"/>
           <w:u w:val="single"/>
         </w:rPr>
         <w:t>KUAR User Manual</w:t>
@@ -24,20 +26,23 @@
     <w:p>
       <w:pPr>
         <w:rPr>
-          <w:sz w:val="24"/>
-          <w:szCs w:val="24"/>
-        </w:rPr>
-      </w:pPr>
-    </w:p>
-    <w:p>
-      <w:pPr>
-        <w:rPr>
-          <w:sz w:val="24"/>
-          <w:szCs w:val="24"/>
-        </w:rPr>
-      </w:pPr>
-      <w:r>
-        <w:rPr>
+          <w:rFonts w:ascii="Times New Roman" w:hAnsi="Times New Roman" w:cs="Times New Roman"/>
+          <w:sz w:val="24"/>
+          <w:szCs w:val="24"/>
+        </w:rPr>
+      </w:pPr>
+    </w:p>
+    <w:p>
+      <w:pPr>
+        <w:rPr>
+          <w:rFonts w:ascii="Times New Roman" w:hAnsi="Times New Roman" w:cs="Times New Roman"/>
+          <w:sz w:val="24"/>
+          <w:szCs w:val="24"/>
+        </w:rPr>
+      </w:pPr>
+      <w:r>
+        <w:rPr>
+          <w:rFonts w:ascii="Times New Roman" w:hAnsi="Times New Roman" w:cs="Times New Roman"/>
           <w:sz w:val="24"/>
           <w:szCs w:val="24"/>
         </w:rPr>
@@ -46,14 +51,25 @@
     </w:p>
     <w:p>
       <w:pPr>
-        <w:ind w:firstLine="720"/>
-        <w:rPr>
-          <w:sz w:val="24"/>
-          <w:szCs w:val="24"/>
-        </w:rPr>
-      </w:pPr>
-      <w:r>
-        <w:rPr>
+        <w:rPr>
+          <w:rFonts w:ascii="Times New Roman" w:hAnsi="Times New Roman" w:cs="Times New Roman"/>
+          <w:sz w:val="24"/>
+          <w:szCs w:val="24"/>
+        </w:rPr>
+      </w:pPr>
+    </w:p>
+    <w:p>
+      <w:pPr>
+        <w:ind w:left="720"/>
+        <w:rPr>
+          <w:rFonts w:ascii="Times New Roman" w:hAnsi="Times New Roman" w:cs="Times New Roman"/>
+          <w:sz w:val="24"/>
+          <w:szCs w:val="24"/>
+        </w:rPr>
+      </w:pPr>
+      <w:r>
+        <w:rPr>
+          <w:rFonts w:ascii="Times New Roman" w:hAnsi="Times New Roman" w:cs="Times New Roman"/>
           <w:sz w:val="24"/>
           <w:szCs w:val="24"/>
         </w:rPr>
@@ -61,6 +77,7 @@
       </w:r>
       <w:r>
         <w:rPr>
+          <w:rFonts w:ascii="Times New Roman" w:hAnsi="Times New Roman" w:cs="Times New Roman"/>
           <w:sz w:val="24"/>
           <w:szCs w:val="24"/>
         </w:rPr>
@@ -68,6 +85,7 @@
       </w:r>
       <w:r>
         <w:rPr>
+          <w:rFonts w:ascii="Times New Roman" w:hAnsi="Times New Roman" w:cs="Times New Roman"/>
           <w:sz w:val="24"/>
           <w:szCs w:val="24"/>
         </w:rPr>
@@ -75,6 +93,7 @@
       </w:r>
       <w:r>
         <w:rPr>
+          <w:rFonts w:ascii="Times New Roman" w:hAnsi="Times New Roman" w:cs="Times New Roman"/>
           <w:sz w:val="24"/>
           <w:szCs w:val="24"/>
         </w:rPr>
@@ -82,126 +101,142 @@
       </w:r>
       <w:r>
         <w:rPr>
+          <w:rFonts w:ascii="Times New Roman" w:hAnsi="Times New Roman" w:cs="Times New Roman"/>
           <w:sz w:val="24"/>
           <w:szCs w:val="24"/>
         </w:rPr>
         <w:t>either the Augmented Reality Camera view or the Interactive Campus Map activity.</w:t>
-      </w:r>
-    </w:p>
-    <w:p>
-      <w:pPr>
-        <w:ind w:firstLine="720"/>
-        <w:rPr>
-          <w:sz w:val="24"/>
-          <w:szCs w:val="24"/>
-        </w:rPr>
-      </w:pPr>
-    </w:p>
-    <w:p>
-      <w:pPr>
-        <w:ind w:firstLine="720"/>
-        <w:rPr>
-          <w:sz w:val="24"/>
-          <w:szCs w:val="24"/>
-        </w:rPr>
-      </w:pPr>
-      <w:r>
-        <w:rPr>
-          <w:sz w:val="24"/>
-          <w:szCs w:val="24"/>
-        </w:rPr>
-        <w:t xml:space="preserve">Augmented </w:t>
-      </w:r>
-      <w:r>
-        <w:rPr>
-          <w:sz w:val="24"/>
-          <w:szCs w:val="24"/>
-        </w:rPr>
-        <w:t>Reality Activity</w:t>
-      </w:r>
-      <w:r>
-        <w:rPr>
-          <w:sz w:val="24"/>
-          <w:szCs w:val="24"/>
-        </w:rPr>
-        <w:t>:</w:t>
-      </w:r>
-    </w:p>
-    <w:p>
-      <w:pPr>
-        <w:ind w:firstLine="720"/>
-        <w:rPr>
-          <w:sz w:val="24"/>
-          <w:szCs w:val="24"/>
-        </w:rPr>
-      </w:pPr>
-      <w:r>
-        <w:rPr>
-          <w:sz w:val="24"/>
-          <w:szCs w:val="24"/>
-        </w:rPr>
-        <w:t>Use your android device to aim your cam</w:t>
-      </w:r>
-      <w:r>
-        <w:rPr>
-          <w:sz w:val="24"/>
-          <w:szCs w:val="24"/>
-        </w:rPr>
-        <w:t>era view onto a campus building. The name of that building will display</w:t>
-      </w:r>
-      <w:r>
-        <w:rPr>
-          <w:sz w:val="24"/>
-          <w:szCs w:val="24"/>
-        </w:rPr>
-        <w:t xml:space="preserve"> on the screen. You can select the building by touching </w:t>
-      </w:r>
-      <w:r>
-        <w:rPr>
-          <w:sz w:val="24"/>
-          <w:szCs w:val="24"/>
-        </w:rPr>
-        <w:t>anywhere on</w:t>
-      </w:r>
-      <w:r>
-        <w:rPr>
-          <w:sz w:val="24"/>
-          <w:szCs w:val="24"/>
-        </w:rPr>
-        <w:t xml:space="preserve"> screen when a building name is being displayed. This will take you to the information activity where information is displayed about each building.</w:t>
-      </w:r>
-      <w:r>
-        <w:rPr>
-          <w:sz w:val="24"/>
-          <w:szCs w:val="24"/>
-        </w:rPr>
-        <w:t xml:space="preserve"> Press the back button to return to the last activity. On the bottom right hand side of the screen, the</w:t>
-      </w:r>
-      <w:r>
-        <w:rPr>
-          <w:sz w:val="24"/>
-          <w:szCs w:val="24"/>
-        </w:rPr>
-        <w:t>re are two buttons. There is a H</w:t>
-      </w:r>
-      <w:r>
-        <w:rPr>
-          <w:sz w:val="24"/>
-          <w:szCs w:val="24"/>
-        </w:rPr>
-        <w:t xml:space="preserve">ome button, denoted with a house icon. </w:t>
-      </w:r>
-      <w:r>
-        <w:rPr>
-          <w:sz w:val="24"/>
-          <w:szCs w:val="24"/>
-        </w:rPr>
-        <w:t xml:space="preserve">This button brings you back to the main menu screen. </w:t>
       </w:r>
       <w:bookmarkStart w:id="0" w:name="_GoBack"/>
       <w:bookmarkEnd w:id="0"/>
-      <w:r>
-        <w:rPr>
+    </w:p>
+    <w:p>
+      <w:pPr>
+        <w:ind w:firstLine="720"/>
+        <w:rPr>
+          <w:rFonts w:ascii="Times New Roman" w:hAnsi="Times New Roman" w:cs="Times New Roman"/>
+          <w:sz w:val="24"/>
+          <w:szCs w:val="24"/>
+        </w:rPr>
+      </w:pPr>
+    </w:p>
+    <w:p>
+      <w:pPr>
+        <w:rPr>
+          <w:rFonts w:ascii="Times New Roman" w:hAnsi="Times New Roman" w:cs="Times New Roman"/>
+          <w:sz w:val="24"/>
+          <w:szCs w:val="24"/>
+        </w:rPr>
+      </w:pPr>
+      <w:r>
+        <w:rPr>
+          <w:rFonts w:ascii="Times New Roman" w:hAnsi="Times New Roman" w:cs="Times New Roman"/>
+          <w:sz w:val="24"/>
+          <w:szCs w:val="24"/>
+        </w:rPr>
+        <w:t xml:space="preserve">Augmented </w:t>
+      </w:r>
+      <w:r>
+        <w:rPr>
+          <w:rFonts w:ascii="Times New Roman" w:hAnsi="Times New Roman" w:cs="Times New Roman"/>
+          <w:sz w:val="24"/>
+          <w:szCs w:val="24"/>
+        </w:rPr>
+        <w:t>Reality Activity</w:t>
+      </w:r>
+      <w:r>
+        <w:rPr>
+          <w:rFonts w:ascii="Times New Roman" w:hAnsi="Times New Roman" w:cs="Times New Roman"/>
+          <w:sz w:val="24"/>
+          <w:szCs w:val="24"/>
+        </w:rPr>
+        <w:t>:</w:t>
+      </w:r>
+    </w:p>
+    <w:p>
+      <w:pPr>
+        <w:ind w:left="720"/>
+        <w:rPr>
+          <w:rFonts w:ascii="Times New Roman" w:hAnsi="Times New Roman" w:cs="Times New Roman"/>
+          <w:sz w:val="24"/>
+          <w:szCs w:val="24"/>
+        </w:rPr>
+      </w:pPr>
+      <w:r>
+        <w:rPr>
+          <w:rFonts w:ascii="Times New Roman" w:hAnsi="Times New Roman" w:cs="Times New Roman"/>
+          <w:sz w:val="24"/>
+          <w:szCs w:val="24"/>
+        </w:rPr>
+        <w:t>Use your android device to aim your cam</w:t>
+      </w:r>
+      <w:r>
+        <w:rPr>
+          <w:rFonts w:ascii="Times New Roman" w:hAnsi="Times New Roman" w:cs="Times New Roman"/>
+          <w:sz w:val="24"/>
+          <w:szCs w:val="24"/>
+        </w:rPr>
+        <w:t>era view onto a campus building. The name of that building will display</w:t>
+      </w:r>
+      <w:r>
+        <w:rPr>
+          <w:rFonts w:ascii="Times New Roman" w:hAnsi="Times New Roman" w:cs="Times New Roman"/>
+          <w:sz w:val="24"/>
+          <w:szCs w:val="24"/>
+        </w:rPr>
+        <w:t xml:space="preserve"> on the screen. You can select the building by touching </w:t>
+      </w:r>
+      <w:r>
+        <w:rPr>
+          <w:rFonts w:ascii="Times New Roman" w:hAnsi="Times New Roman" w:cs="Times New Roman"/>
+          <w:sz w:val="24"/>
+          <w:szCs w:val="24"/>
+        </w:rPr>
+        <w:t>anywhere on</w:t>
+      </w:r>
+      <w:r>
+        <w:rPr>
+          <w:rFonts w:ascii="Times New Roman" w:hAnsi="Times New Roman" w:cs="Times New Roman"/>
+          <w:sz w:val="24"/>
+          <w:szCs w:val="24"/>
+        </w:rPr>
+        <w:t xml:space="preserve"> screen when a building name is being displayed. This will take you to the information activity where information is displayed about each building.</w:t>
+      </w:r>
+      <w:r>
+        <w:rPr>
+          <w:rFonts w:ascii="Times New Roman" w:hAnsi="Times New Roman" w:cs="Times New Roman"/>
+          <w:sz w:val="24"/>
+          <w:szCs w:val="24"/>
+        </w:rPr>
+        <w:t xml:space="preserve"> Press the back button to return to the last activity. On the bottom right hand side of the screen, the</w:t>
+      </w:r>
+      <w:r>
+        <w:rPr>
+          <w:rFonts w:ascii="Times New Roman" w:hAnsi="Times New Roman" w:cs="Times New Roman"/>
+          <w:sz w:val="24"/>
+          <w:szCs w:val="24"/>
+        </w:rPr>
+        <w:t>re are two buttons. There is a H</w:t>
+      </w:r>
+      <w:r>
+        <w:rPr>
+          <w:rFonts w:ascii="Times New Roman" w:hAnsi="Times New Roman" w:cs="Times New Roman"/>
+          <w:sz w:val="24"/>
+          <w:szCs w:val="24"/>
+        </w:rPr>
+        <w:t xml:space="preserve">ome button, denoted with a house icon. </w:t>
+      </w:r>
+      <w:r>
+        <w:rPr>
+          <w:rFonts w:ascii="Times New Roman" w:hAnsi="Times New Roman" w:cs="Times New Roman"/>
+          <w:sz w:val="24"/>
+          <w:szCs w:val="24"/>
+        </w:rPr>
+        <w:t xml:space="preserve">This button brings you back to the main menu screen. </w:t>
+      </w:r>
+      <w:r>
+        <w:rPr>
+          <w:rFonts w:ascii="Times New Roman" w:hAnsi="Times New Roman" w:cs="Times New Roman"/>
           <w:sz w:val="24"/>
           <w:szCs w:val="24"/>
         </w:rPr>
@@ -209,6 +244,7 @@
       </w:r>
       <w:r>
         <w:rPr>
+          <w:rFonts w:ascii="Times New Roman" w:hAnsi="Times New Roman" w:cs="Times New Roman"/>
           <w:sz w:val="24"/>
           <w:szCs w:val="24"/>
         </w:rPr>
@@ -219,12 +255,23 @@
       <w:pPr>
         <w:ind w:firstLine="720"/>
         <w:rPr>
-          <w:sz w:val="24"/>
-          <w:szCs w:val="24"/>
-        </w:rPr>
-      </w:pPr>
-      <w:r>
-        <w:rPr>
+          <w:rFonts w:ascii="Times New Roman" w:hAnsi="Times New Roman" w:cs="Times New Roman"/>
+          <w:sz w:val="24"/>
+          <w:szCs w:val="24"/>
+        </w:rPr>
+      </w:pPr>
+    </w:p>
+    <w:p>
+      <w:pPr>
+        <w:rPr>
+          <w:rFonts w:ascii="Times New Roman" w:hAnsi="Times New Roman" w:cs="Times New Roman"/>
+          <w:sz w:val="24"/>
+          <w:szCs w:val="24"/>
+        </w:rPr>
+      </w:pPr>
+      <w:r>
+        <w:rPr>
+          <w:rFonts w:ascii="Times New Roman" w:hAnsi="Times New Roman" w:cs="Times New Roman"/>
           <w:sz w:val="24"/>
           <w:szCs w:val="24"/>
         </w:rPr>
@@ -233,23 +280,104 @@
     </w:p>
     <w:p>
       <w:pPr>
-        <w:ind w:firstLine="720"/>
-        <w:rPr>
-          <w:sz w:val="24"/>
-          <w:szCs w:val="24"/>
-        </w:rPr>
-      </w:pPr>
-    </w:p>
-    <w:p>
-      <w:pPr>
-        <w:ind w:firstLine="720"/>
-        <w:rPr>
-          <w:sz w:val="24"/>
-          <w:szCs w:val="24"/>
-        </w:rPr>
-      </w:pPr>
-      <w:r>
-        <w:rPr>
+        <w:pStyle w:val="ecxmsonormal"/>
+        <w:shd w:val="clear" w:color="auto" w:fill="FFFFFF"/>
+        <w:spacing w:before="0" w:beforeAutospacing="0" w:after="324" w:afterAutospacing="0" w:line="312" w:lineRule="atLeast"/>
+        <w:ind w:left="720"/>
+      </w:pPr>
+      <w:r>
+        <w:t>From the</w:t>
+      </w:r>
+      <w:r>
+        <w:rPr>
+          <w:rStyle w:val="apple-converted-space"/>
+        </w:rPr>
+        <w:t> </w:t>
+      </w:r>
+      <w:r>
+        <w:rPr>
+          <w:b/>
+          <w:bCs/>
+          <w:i/>
+          <w:iCs/>
+        </w:rPr>
+        <w:t>map view</w:t>
+      </w:r>
+      <w:r>
+        <w:t xml:space="preserve">: tap on the building you would like to learn more information about.  The buildings are labeled for your convenience.  This action will result in a menu appearing on-screen.  The top option is the primary information based on the building you have selected.  When clicked, the building information displays an alias for the building, </w:t>
+      </w:r>
+      <w:proofErr w:type="gramStart"/>
+      <w:r>
+        <w:t>it’s</w:t>
+      </w:r>
+      <w:proofErr w:type="gramEnd"/>
+      <w:r>
+        <w:t xml:space="preserve"> location (North or South side of campus), and a short description.  The options beneath that are the different departments listed in that particular building. When a department is chosen, the information that is displayed includes the Chair of selected department’s name, their phone number, office location, and KU e-mail address.  The non-academic buildings have a similar menu display, however they do not contain menu options for departments due to their lack of existence.  **HINT** When searching for your desired department, Old Main has the largest list of departments.  If you need help beginning your search, there would be a great place to start!</w:t>
+      </w:r>
+    </w:p>
+    <w:p>
+      <w:pPr>
+        <w:pStyle w:val="ecxmsonormal"/>
+        <w:shd w:val="clear" w:color="auto" w:fill="FFFFFF"/>
+        <w:spacing w:before="0" w:beforeAutospacing="0" w:after="324" w:afterAutospacing="0" w:line="312" w:lineRule="atLeast"/>
+        <w:ind w:left="720"/>
+      </w:pPr>
+      <w:r>
+        <w:t> </w:t>
+      </w:r>
+    </w:p>
+    <w:p>
+      <w:pPr>
+        <w:pStyle w:val="ecxmsonormal"/>
+        <w:shd w:val="clear" w:color="auto" w:fill="FFFFFF"/>
+        <w:spacing w:before="0" w:beforeAutospacing="0" w:after="324" w:afterAutospacing="0" w:line="312" w:lineRule="atLeast"/>
+        <w:ind w:left="720"/>
+      </w:pPr>
+      <w:r>
+        <w:t>From the</w:t>
+      </w:r>
+      <w:r>
+        <w:rPr>
+          <w:rStyle w:val="apple-converted-space"/>
+        </w:rPr>
+        <w:t> </w:t>
+      </w:r>
+      <w:r>
+        <w:rPr>
+          <w:b/>
+          <w:bCs/>
+          <w:i/>
+          <w:iCs/>
+        </w:rPr>
+        <w:t>camera view</w:t>
+      </w:r>
+      <w:r>
+        <w:t xml:space="preserve">: tap on the building name that you are facing (this appears on-screen in the center.)  This action will result in a menu appearing on-screen.  The top option is the primary information based on the building you have selected.   When </w:t>
+      </w:r>
+      <w:r>
+        <w:lastRenderedPageBreak/>
+        <w:t xml:space="preserve">clicked, the building information displays an alias for the building, </w:t>
+      </w:r>
+      <w:proofErr w:type="gramStart"/>
+      <w:r>
+        <w:t>it’s</w:t>
+      </w:r>
+      <w:proofErr w:type="gramEnd"/>
+      <w:r>
+        <w:t xml:space="preserve"> location (North or South side of campus), and a short description. The options beneath that are the different departments listed in that particular building.  The options beneath that are the different departments listed in that particular building. When a department is chosen, the information that is displayed includes the Chair of the selected department’s name, their phone number, office location, and KU e-mail address.  The non-academic buildings have a similar menu display, however they do not contain menu options for departments due to their lack of existence.  Refer to the map view building selection option if you need help getting started with your building search on campus.</w:t>
+      </w:r>
+    </w:p>
+    <w:p>
+      <w:pPr>
+        <w:rPr>
+          <w:rFonts w:ascii="Times New Roman" w:hAnsi="Times New Roman" w:cs="Times New Roman"/>
+          <w:sz w:val="24"/>
+          <w:szCs w:val="24"/>
+        </w:rPr>
+      </w:pPr>
+      <w:r>
+        <w:rPr>
+          <w:rFonts w:ascii="Times New Roman" w:hAnsi="Times New Roman" w:cs="Times New Roman"/>
           <w:sz w:val="24"/>
           <w:szCs w:val="24"/>
         </w:rPr>
@@ -687,6 +815,24 @@
     <w:semiHidden/>
     <w:unhideWhenUsed/>
   </w:style>
+  <w:style w:type="paragraph" w:customStyle="1" w:styleId="ecxmsonormal">
+    <w:name w:val="ecxmsonormal"/>
+    <w:basedOn w:val="Normal"/>
+    <w:rsid w:val="00F42DD8"/>
+    <w:pPr>
+      <w:spacing w:before="100" w:beforeAutospacing="1" w:after="100" w:afterAutospacing="1" w:line="240" w:lineRule="auto"/>
+    </w:pPr>
+    <w:rPr>
+      <w:rFonts w:ascii="Times New Roman" w:eastAsia="Times New Roman" w:hAnsi="Times New Roman" w:cs="Times New Roman"/>
+      <w:sz w:val="24"/>
+      <w:szCs w:val="24"/>
+    </w:rPr>
+  </w:style>
+  <w:style w:type="character" w:customStyle="1" w:styleId="apple-converted-space">
+    <w:name w:val="apple-converted-space"/>
+    <w:basedOn w:val="DefaultParagraphFont"/>
+    <w:rsid w:val="00F42DD8"/>
+  </w:style>
 </w:styles>
 </file>
 

</xml_diff>